<commit_message>
TODO: experiments + conclusion
</commit_message>
<xml_diff>
--- a/461 Progress Report.docx
+++ b/461 Progress Report.docx
@@ -1,29 +1,28 @@
 
 <file path=word/document.xml><?xml version="1.0" encoding="utf-8"?>
-<w:document xmlns:mc="http://schemas.openxmlformats.org/markup-compatibility/2006" xmlns:o="urn:schemas-microsoft-com:office:office" xmlns:r="http://schemas.openxmlformats.org/officeDocument/2006/relationships" xmlns:m="http://schemas.openxmlformats.org/officeDocument/2006/math" xmlns:v="urn:schemas-microsoft-com:vml" xmlns:wp="http://schemas.openxmlformats.org/drawingml/2006/wordprocessingDrawing" xmlns:w10="urn:schemas-microsoft-com:office:word" xmlns:w="http://schemas.openxmlformats.org/wordprocessingml/2006/main" xmlns:wne="http://schemas.microsoft.com/office/word/2006/wordml" xmlns:sl="http://schemas.openxmlformats.org/schemaLibrary/2006/main" xmlns:a="http://schemas.openxmlformats.org/drawingml/2006/main" xmlns:pic="http://schemas.openxmlformats.org/drawingml/2006/picture" xmlns:c="http://schemas.openxmlformats.org/drawingml/2006/chart" xmlns:lc="http://schemas.openxmlformats.org/drawingml/2006/lockedCanvas" xmlns:dgm="http://schemas.openxmlformats.org/drawingml/2006/diagram" xmlns:wps="http://schemas.microsoft.com/office/word/2010/wordprocessingShape" xmlns:wpg="http://schemas.microsoft.com/office/word/2010/wordprocessingGroup" xmlns:w14="http://schemas.microsoft.com/office/word/2010/wordml" xmlns:w15="http://schemas.microsoft.com/office/word/2012/wordml">
+<w:document xmlns:wpc="http://schemas.microsoft.com/office/word/2010/wordprocessingCanvas" xmlns:cx="http://schemas.microsoft.com/office/drawing/2014/chartex" xmlns:cx1="http://schemas.microsoft.com/office/drawing/2015/9/8/chartex" xmlns:cx2="http://schemas.microsoft.com/office/drawing/2015/10/21/chartex" xmlns:cx3="http://schemas.microsoft.com/office/drawing/2016/5/9/chartex" xmlns:cx4="http://schemas.microsoft.com/office/drawing/2016/5/10/chartex" xmlns:cx5="http://schemas.microsoft.com/office/drawing/2016/5/11/chartex" xmlns:cx6="http://schemas.microsoft.com/office/drawing/2016/5/12/chartex" xmlns:cx7="http://schemas.microsoft.com/office/drawing/2016/5/13/chartex" xmlns:cx8="http://schemas.microsoft.com/office/drawing/2016/5/14/chartex" xmlns:mc="http://schemas.openxmlformats.org/markup-compatibility/2006" xmlns:aink="http://schemas.microsoft.com/office/drawing/2016/ink" xmlns:am3d="http://schemas.microsoft.com/office/drawing/2017/model3d" xmlns:o="urn:schemas-microsoft-com:office:office" xmlns:oel="http://schemas.microsoft.com/office/2019/extlst" xmlns:r="http://schemas.openxmlformats.org/officeDocument/2006/relationships" xmlns:m="http://schemas.openxmlformats.org/officeDocument/2006/math" xmlns:v="urn:schemas-microsoft-com:vml" xmlns:wp14="http://schemas.microsoft.com/office/word/2010/wordprocessingDrawing" xmlns:wp="http://schemas.openxmlformats.org/drawingml/2006/wordprocessingDrawing" xmlns:w10="urn:schemas-microsoft-com:office:word" xmlns:w="http://schemas.openxmlformats.org/wordprocessingml/2006/main" xmlns:w14="http://schemas.microsoft.com/office/word/2010/wordml" xmlns:w15="http://schemas.microsoft.com/office/word/2012/wordml" xmlns:w16cex="http://schemas.microsoft.com/office/word/2018/wordml/cex" xmlns:w16cid="http://schemas.microsoft.com/office/word/2016/wordml/cid" xmlns:w16="http://schemas.microsoft.com/office/word/2018/wordml" xmlns:w16sdtdh="http://schemas.microsoft.com/office/word/2020/wordml/sdtdatahash" xmlns:w16se="http://schemas.microsoft.com/office/word/2015/wordml/symex" xmlns:wpg="http://schemas.microsoft.com/office/word/2010/wordprocessingGroup" xmlns:wpi="http://schemas.microsoft.com/office/word/2010/wordprocessingInk" xmlns:wne="http://schemas.microsoft.com/office/word/2006/wordml" xmlns:wps="http://schemas.microsoft.com/office/word/2010/wordprocessingShape" mc:Ignorable="w14 w15 w16se w16cid w16 w16cex w16sdtdh wp14">
   <w:body>
     <w:p>
       <w:pPr>
         <w:pStyle w:val="Title"/>
         <w:jc w:val="center"/>
         <w:rPr>
-          <w:rFonts w:ascii="Times New Roman" w:cs="Times New Roman" w:eastAsia="Times New Roman" w:hAnsi="Times New Roman"/>
-          <w:b w:val="1"/>
+          <w:rFonts w:ascii="Times New Roman" w:eastAsia="Times New Roman" w:hAnsi="Times New Roman" w:cs="Times New Roman"/>
+          <w:b/>
           <w:sz w:val="36"/>
           <w:szCs w:val="36"/>
         </w:rPr>
       </w:pPr>
-      <w:bookmarkStart w:colFirst="0" w:colLast="0" w:name="_ccht7fr0yuev" w:id="0"/>
+      <w:bookmarkStart w:id="0" w:name="_ccht7fr0yuev" w:colFirst="0" w:colLast="0"/>
       <w:bookmarkEnd w:id="0"/>
       <w:r>
         <w:rPr>
-          <w:rFonts w:ascii="Times New Roman" w:cs="Times New Roman" w:eastAsia="Times New Roman" w:hAnsi="Times New Roman"/>
-          <w:b w:val="1"/>
+          <w:rFonts w:ascii="Times New Roman" w:eastAsia="Times New Roman" w:hAnsi="Times New Roman" w:cs="Times New Roman"/>
+          <w:b/>
           <w:sz w:val="36"/>
           <w:szCs w:val="36"/>
-          <w:rtl w:val="0"/>
-        </w:rPr>
-        <w:t xml:space="preserve">Reinforcement Learning To Play Space Invaders</w:t>
+        </w:rPr>
+        <w:t>Reinforcement Learning To Play Space Invaders</w:t>
       </w:r>
     </w:p>
     <w:p>
@@ -31,61 +30,58 @@
         <w:pStyle w:val="Subtitle"/>
         <w:jc w:val="center"/>
         <w:rPr>
-          <w:rFonts w:ascii="Times New Roman" w:cs="Times New Roman" w:eastAsia="Times New Roman" w:hAnsi="Times New Roman"/>
+          <w:rFonts w:ascii="Times New Roman" w:eastAsia="Times New Roman" w:hAnsi="Times New Roman" w:cs="Times New Roman"/>
           <w:sz w:val="32"/>
           <w:szCs w:val="32"/>
         </w:rPr>
       </w:pPr>
-      <w:bookmarkStart w:colFirst="0" w:colLast="0" w:name="_kaadgroov7kj" w:id="1"/>
+      <w:bookmarkStart w:id="1" w:name="_kaadgroov7kj" w:colFirst="0" w:colLast="0"/>
       <w:bookmarkEnd w:id="1"/>
       <w:r>
         <w:rPr>
-          <w:rFonts w:ascii="Times New Roman" w:cs="Times New Roman" w:eastAsia="Times New Roman" w:hAnsi="Times New Roman"/>
+          <w:rFonts w:ascii="Times New Roman" w:eastAsia="Times New Roman" w:hAnsi="Times New Roman" w:cs="Times New Roman"/>
           <w:sz w:val="32"/>
           <w:szCs w:val="32"/>
-          <w:rtl w:val="0"/>
-        </w:rPr>
-        <w:t xml:space="preserve">Aaron Bun, Rushad Daruwalla, Andres Torres</w:t>
+        </w:rPr>
+        <w:t>Aaron Bun, Rushad Daruwalla, Andres Torres</w:t>
       </w:r>
     </w:p>
     <w:p>
       <w:pPr>
         <w:pStyle w:val="Heading1"/>
         <w:rPr>
-          <w:rFonts w:ascii="Times New Roman" w:cs="Times New Roman" w:eastAsia="Times New Roman" w:hAnsi="Times New Roman"/>
-          <w:b w:val="1"/>
-          <w:sz w:val="24"/>
-          <w:szCs w:val="24"/>
-        </w:rPr>
-      </w:pPr>
-      <w:bookmarkStart w:colFirst="0" w:colLast="0" w:name="_thwoddanjqnf" w:id="2"/>
+          <w:rFonts w:ascii="Times New Roman" w:eastAsia="Times New Roman" w:hAnsi="Times New Roman" w:cs="Times New Roman"/>
+          <w:b/>
+          <w:sz w:val="24"/>
+          <w:szCs w:val="24"/>
+        </w:rPr>
+      </w:pPr>
+      <w:bookmarkStart w:id="2" w:name="_thwoddanjqnf" w:colFirst="0" w:colLast="0"/>
       <w:bookmarkEnd w:id="2"/>
       <w:r>
         <w:rPr>
-          <w:rFonts w:ascii="Times New Roman" w:cs="Times New Roman" w:eastAsia="Times New Roman" w:hAnsi="Times New Roman"/>
-          <w:b w:val="1"/>
-          <w:sz w:val="24"/>
-          <w:szCs w:val="24"/>
-          <w:rtl w:val="0"/>
-        </w:rPr>
-        <w:t xml:space="preserve">Introduction</w:t>
+          <w:rFonts w:ascii="Times New Roman" w:eastAsia="Times New Roman" w:hAnsi="Times New Roman" w:cs="Times New Roman"/>
+          <w:b/>
+          <w:sz w:val="24"/>
+          <w:szCs w:val="24"/>
+        </w:rPr>
+        <w:t>Introduction</w:t>
       </w:r>
     </w:p>
     <w:p>
       <w:pPr>
         <w:ind w:firstLine="720"/>
         <w:rPr>
-          <w:rFonts w:ascii="Times New Roman" w:cs="Times New Roman" w:eastAsia="Times New Roman" w:hAnsi="Times New Roman"/>
-          <w:sz w:val="24"/>
-          <w:szCs w:val="24"/>
-        </w:rPr>
-      </w:pPr>
-      <w:r>
-        <w:rPr>
-          <w:rFonts w:ascii="Times New Roman" w:cs="Times New Roman" w:eastAsia="Times New Roman" w:hAnsi="Times New Roman"/>
-          <w:sz w:val="24"/>
-          <w:szCs w:val="24"/>
-          <w:rtl w:val="0"/>
+          <w:rFonts w:ascii="Times New Roman" w:eastAsia="Times New Roman" w:hAnsi="Times New Roman" w:cs="Times New Roman"/>
+          <w:sz w:val="24"/>
+          <w:szCs w:val="24"/>
+        </w:rPr>
+      </w:pPr>
+      <w:r>
+        <w:rPr>
+          <w:rFonts w:ascii="Times New Roman" w:eastAsia="Times New Roman" w:hAnsi="Times New Roman" w:cs="Times New Roman"/>
+          <w:sz w:val="24"/>
+          <w:szCs w:val="24"/>
         </w:rPr>
         <w:t xml:space="preserve">The primary goal of our project is to train an agent in playing Space Invaders through reinforcement learning. Given the various strategies applicable to this type of challenge, we have chosen to use deep learning methods. Specifically, we utilized a convolutional neural network (DQN) to analyze raw image data from a complex environment. Every frame is then captured by an image to be further preprocessed and fed to the model. So far, we’ve completed a majority of the project, which includes data preprocessing, model implementation, and the training loop. All we need to accomplish is training the model. </w:t>
       </w:r>
@@ -94,143 +90,137 @@
       <w:pPr>
         <w:pStyle w:val="Heading1"/>
         <w:rPr>
-          <w:rFonts w:ascii="Times New Roman" w:cs="Times New Roman" w:eastAsia="Times New Roman" w:hAnsi="Times New Roman"/>
-          <w:b w:val="1"/>
-          <w:sz w:val="24"/>
-          <w:szCs w:val="24"/>
-        </w:rPr>
-      </w:pPr>
-      <w:bookmarkStart w:colFirst="0" w:colLast="0" w:name="_o9wqgmdqea6l" w:id="3"/>
+          <w:rFonts w:ascii="Times New Roman" w:eastAsia="Times New Roman" w:hAnsi="Times New Roman" w:cs="Times New Roman"/>
+          <w:b/>
+          <w:sz w:val="24"/>
+          <w:szCs w:val="24"/>
+        </w:rPr>
+      </w:pPr>
+      <w:bookmarkStart w:id="3" w:name="_o9wqgmdqea6l" w:colFirst="0" w:colLast="0"/>
       <w:bookmarkEnd w:id="3"/>
       <w:r>
         <w:rPr>
-          <w:rFonts w:ascii="Times New Roman" w:cs="Times New Roman" w:eastAsia="Times New Roman" w:hAnsi="Times New Roman"/>
-          <w:b w:val="1"/>
-          <w:sz w:val="24"/>
-          <w:szCs w:val="24"/>
-          <w:rtl w:val="0"/>
-        </w:rPr>
-        <w:t xml:space="preserve">Problem Definition</w:t>
-      </w:r>
-    </w:p>
-    <w:p>
-      <w:pPr>
-        <w:rPr>
-          <w:rFonts w:ascii="Times New Roman" w:cs="Times New Roman" w:eastAsia="Times New Roman" w:hAnsi="Times New Roman"/>
-          <w:sz w:val="24"/>
-          <w:szCs w:val="24"/>
-        </w:rPr>
-      </w:pPr>
-      <w:r>
-        <w:rPr>
-          <w:rFonts w:ascii="Times New Roman" w:cs="Times New Roman" w:eastAsia="Times New Roman" w:hAnsi="Times New Roman"/>
-          <w:sz w:val="24"/>
-          <w:szCs w:val="24"/>
-          <w:rtl w:val="0"/>
+          <w:rFonts w:ascii="Times New Roman" w:eastAsia="Times New Roman" w:hAnsi="Times New Roman" w:cs="Times New Roman"/>
+          <w:b/>
+          <w:sz w:val="24"/>
+          <w:szCs w:val="24"/>
+        </w:rPr>
+        <w:t>Problem Definition</w:t>
+      </w:r>
+    </w:p>
+    <w:p>
+      <w:pPr>
+        <w:rPr>
+          <w:rFonts w:ascii="Times New Roman" w:eastAsia="Times New Roman" w:hAnsi="Times New Roman" w:cs="Times New Roman"/>
+          <w:sz w:val="24"/>
+          <w:szCs w:val="24"/>
+        </w:rPr>
+      </w:pPr>
+      <w:r>
+        <w:rPr>
+          <w:rFonts w:ascii="Times New Roman" w:eastAsia="Times New Roman" w:hAnsi="Times New Roman" w:cs="Times New Roman"/>
+          <w:sz w:val="24"/>
+          <w:szCs w:val="24"/>
         </w:rPr>
         <w:tab/>
-        <w:t xml:space="preserve">The machine learning problem which needs to be solved is reinforcement learning. We have the specific task of training an agent to play the Atari game Space Invaders using Deep Q Networks (DQN). The agent learns to make sequential decisions by interacting with an environment to maximize a cumulative reward. The DQN is a type of neural network used to approximate the Q-function, which then produces a value representing the cumulative reward for taking a particular action in a given state. The goal is to teach the agent to take actions in the game that lead to the highest possible reward over time. This is completely different from deciding whether performing an action was the best (like moving left or right). This would introduce human bias where we humans decide what the best move is in a current state. Our agent is specifically trained to maximize reward by achieving a high score. The agent learns by interaction with the environment, observing states, taking an action, and receiving a reward.</w:t>
+        <w:t>The machine learning problem which needs to be solved is reinforcement learning. We have the specific task of training an agent to play the Atari game Space Invaders using Deep Q Networks (DQN). The agent learns to make sequential decisions by interacting with an environment to maximize a cumulative reward. The DQN is a type of neural network used to approximate the Q-function, which then produces a value representing the cumulative reward for taking a particular action in a given state. The goal is to teach the agent to take actions in the game that lead to the highest possible reward over time. This is completely different from deciding whether performing an action was the best (like moving left or right). This would introduce human bias where we humans decide what the best move is in a current state. Our agent is specifically trained to maximize reward by achieving a high score. The agent learns by interaction with the environment, observing states, taking an action, and receiving a reward.</w:t>
       </w:r>
     </w:p>
     <w:p>
       <w:pPr>
         <w:pStyle w:val="Heading1"/>
         <w:rPr>
-          <w:rFonts w:ascii="Times New Roman" w:cs="Times New Roman" w:eastAsia="Times New Roman" w:hAnsi="Times New Roman"/>
-          <w:b w:val="1"/>
-          <w:sz w:val="24"/>
-          <w:szCs w:val="24"/>
-        </w:rPr>
-      </w:pPr>
-      <w:bookmarkStart w:colFirst="0" w:colLast="0" w:name="_6vpt9gph0kz2" w:id="4"/>
+          <w:rFonts w:ascii="Times New Roman" w:eastAsia="Times New Roman" w:hAnsi="Times New Roman" w:cs="Times New Roman"/>
+          <w:b/>
+          <w:sz w:val="24"/>
+          <w:szCs w:val="24"/>
+        </w:rPr>
+      </w:pPr>
+      <w:bookmarkStart w:id="4" w:name="_6vpt9gph0kz2" w:colFirst="0" w:colLast="0"/>
       <w:bookmarkEnd w:id="4"/>
       <w:r>
         <w:rPr>
-          <w:rFonts w:ascii="Times New Roman" w:cs="Times New Roman" w:eastAsia="Times New Roman" w:hAnsi="Times New Roman"/>
-          <w:b w:val="1"/>
-          <w:sz w:val="24"/>
-          <w:szCs w:val="24"/>
-          <w:rtl w:val="0"/>
-        </w:rPr>
-        <w:t xml:space="preserve">Data</w:t>
-      </w:r>
-    </w:p>
-    <w:p>
-      <w:pPr>
-        <w:rPr>
-          <w:rFonts w:ascii="Times New Roman" w:cs="Times New Roman" w:eastAsia="Times New Roman" w:hAnsi="Times New Roman"/>
-          <w:sz w:val="24"/>
-          <w:szCs w:val="24"/>
-        </w:rPr>
-      </w:pPr>
-      <w:r>
-        <w:rPr>
-          <w:rFonts w:ascii="Times New Roman" w:cs="Times New Roman" w:eastAsia="Times New Roman" w:hAnsi="Times New Roman"/>
-          <w:sz w:val="24"/>
-          <w:szCs w:val="24"/>
-          <w:rtl w:val="0"/>
+          <w:rFonts w:ascii="Times New Roman" w:eastAsia="Times New Roman" w:hAnsi="Times New Roman" w:cs="Times New Roman"/>
+          <w:b/>
+          <w:sz w:val="24"/>
+          <w:szCs w:val="24"/>
+        </w:rPr>
+        <w:t>Data</w:t>
+      </w:r>
+    </w:p>
+    <w:p>
+      <w:pPr>
+        <w:rPr>
+          <w:rFonts w:ascii="Times New Roman" w:eastAsia="Times New Roman" w:hAnsi="Times New Roman" w:cs="Times New Roman"/>
+          <w:sz w:val="24"/>
+          <w:szCs w:val="24"/>
+        </w:rPr>
+      </w:pPr>
+      <w:r>
+        <w:rPr>
+          <w:rFonts w:ascii="Times New Roman" w:eastAsia="Times New Roman" w:hAnsi="Times New Roman" w:cs="Times New Roman"/>
+          <w:sz w:val="24"/>
+          <w:szCs w:val="24"/>
         </w:rPr>
         <w:tab/>
-        <w:t xml:space="preserve">Due to the nature of reinforcement learning, we do not have a traditional data set. Instead our data comes from the environment itself in the form of raw grayscale images. Every frame played within our environment state is represented as a single image. The original size of the image is 210 x 160 pixels with value ranging from 0 - 255. However, because we are working with neural networks, this data from the environment can cost a lot to compute. We use a preprocessing step to reduce the complexity of the data. We first crop the image to only include the image area. Then we reduce the image size to only 84 x 84 pixels. Lastly we normalize the grayscale values by dividing each value by 255. Since the game constantly changes, our data changes from frame to frame and all the steps from above are repeated.</w:t>
+        <w:t>Due to the nature of reinforcement learning, we do not have a traditional data set. Instead our data comes from the environment itself in the form of raw grayscale images. Every frame played within our environment state is represented as a single image. The original size of the image is 210 x 160 pixels with value ranging from 0 - 255. However, because we are working with neural networks, this data from the environment can cost a lot to compute. We use a preprocessing step to reduce the complexity of the data. We first crop the image to only include the image area. Then we reduce the image size to only 84 x 84 pixels. Lastly we normalize the grayscale values by dividing each value by 255. Since the game constantly changes, our data changes from frame to frame and all the steps from above are repeated.</w:t>
       </w:r>
     </w:p>
     <w:p>
       <w:pPr>
         <w:pStyle w:val="Heading1"/>
         <w:rPr>
-          <w:rFonts w:ascii="Times New Roman" w:cs="Times New Roman" w:eastAsia="Times New Roman" w:hAnsi="Times New Roman"/>
-          <w:b w:val="1"/>
-          <w:sz w:val="24"/>
-          <w:szCs w:val="24"/>
-        </w:rPr>
-      </w:pPr>
-      <w:bookmarkStart w:colFirst="0" w:colLast="0" w:name="_l6aqjl9y7x6z" w:id="5"/>
+          <w:rFonts w:ascii="Times New Roman" w:eastAsia="Times New Roman" w:hAnsi="Times New Roman" w:cs="Times New Roman"/>
+          <w:b/>
+          <w:sz w:val="24"/>
+          <w:szCs w:val="24"/>
+        </w:rPr>
+      </w:pPr>
+      <w:bookmarkStart w:id="5" w:name="_l6aqjl9y7x6z" w:colFirst="0" w:colLast="0"/>
       <w:bookmarkEnd w:id="5"/>
       <w:r>
         <w:rPr>
-          <w:rFonts w:ascii="Times New Roman" w:cs="Times New Roman" w:eastAsia="Times New Roman" w:hAnsi="Times New Roman"/>
-          <w:b w:val="1"/>
-          <w:sz w:val="24"/>
-          <w:szCs w:val="24"/>
-          <w:rtl w:val="0"/>
-        </w:rPr>
-        <w:t xml:space="preserve">Methods</w:t>
+          <w:rFonts w:ascii="Times New Roman" w:eastAsia="Times New Roman" w:hAnsi="Times New Roman" w:cs="Times New Roman"/>
+          <w:b/>
+          <w:sz w:val="24"/>
+          <w:szCs w:val="24"/>
+        </w:rPr>
+        <w:lastRenderedPageBreak/>
+        <w:t>Methods</w:t>
       </w:r>
     </w:p>
     <w:p>
       <w:pPr>
         <w:ind w:firstLine="720"/>
         <w:rPr>
-          <w:rFonts w:ascii="Times New Roman" w:cs="Times New Roman" w:eastAsia="Times New Roman" w:hAnsi="Times New Roman"/>
-          <w:sz w:val="24"/>
-          <w:szCs w:val="24"/>
-        </w:rPr>
-      </w:pPr>
-      <w:r>
-        <w:rPr>
-          <w:rFonts w:ascii="Times New Roman" w:cs="Times New Roman" w:eastAsia="Times New Roman" w:hAnsi="Times New Roman"/>
-          <w:sz w:val="24"/>
-          <w:szCs w:val="24"/>
-          <w:rtl w:val="0"/>
-        </w:rPr>
-        <w:t xml:space="preserve">DQNBasic is a keras implementation of the model described in DeepMind's paper "Playing Atari with Deep Reinforcement Learning". The input for the model is a numpy array of 4 images (in grayscale) cropped to be 84 x 84 pixels. The output is a numpy array of length 6, where each action's value is represented by one of the items in the array.</w:t>
+          <w:rFonts w:ascii="Times New Roman" w:eastAsia="Times New Roman" w:hAnsi="Times New Roman" w:cs="Times New Roman"/>
+          <w:sz w:val="24"/>
+          <w:szCs w:val="24"/>
+        </w:rPr>
+      </w:pPr>
+      <w:r>
+        <w:rPr>
+          <w:rFonts w:ascii="Times New Roman" w:eastAsia="Times New Roman" w:hAnsi="Times New Roman" w:cs="Times New Roman"/>
+          <w:sz w:val="24"/>
+          <w:szCs w:val="24"/>
+        </w:rPr>
+        <w:t>DQNBasic is a keras implementation of the model described in DeepMind's paper "Playing Atari with Deep Reinforcement Learning". The input for the model is a numpy array of 4 images (in grayscale) cropped to be 84 x 84 pixels. The output is a numpy array of length 6, where each action's value is represented by one of the items in the array.</w:t>
       </w:r>
     </w:p>
     <w:p>
       <w:pPr>
         <w:ind w:firstLine="720"/>
         <w:rPr>
-          <w:rFonts w:ascii="Times New Roman" w:cs="Times New Roman" w:eastAsia="Times New Roman" w:hAnsi="Times New Roman"/>
-          <w:sz w:val="24"/>
-          <w:szCs w:val="24"/>
-        </w:rPr>
-      </w:pPr>
-      <w:r>
-        <w:rPr>
-          <w:rFonts w:ascii="Times New Roman" w:cs="Times New Roman" w:eastAsia="Times New Roman" w:hAnsi="Times New Roman"/>
-          <w:sz w:val="24"/>
-          <w:szCs w:val="24"/>
-          <w:rtl w:val="0"/>
+          <w:rFonts w:ascii="Times New Roman" w:eastAsia="Times New Roman" w:hAnsi="Times New Roman" w:cs="Times New Roman"/>
+          <w:sz w:val="24"/>
+          <w:szCs w:val="24"/>
+        </w:rPr>
+      </w:pPr>
+      <w:r>
+        <w:rPr>
+          <w:rFonts w:ascii="Times New Roman" w:eastAsia="Times New Roman" w:hAnsi="Times New Roman" w:cs="Times New Roman"/>
+          <w:sz w:val="24"/>
+          <w:szCs w:val="24"/>
         </w:rPr>
         <w:t xml:space="preserve">The training loop uses various techniques to train our agent to play the game. The first method we used was a replay buffer to store in memory experiences from the game itself. The replay buffer maintains a dataset of the current state, the actions taken, the received reward, and the resulting state. This buffer helps train the Q-function by randomly sampling (mini-batch) from past experiences. The random sampling contributes to more stable and efficient learning processes instead of feeding the Q-function with consecutive states. Our agent predicts which is the best action and then takes that action to update the replay buffer with its respective data of the environment. </w:t>
       </w:r>
@@ -239,55 +229,92 @@
       <w:pPr>
         <w:ind w:firstLine="720"/>
         <w:rPr>
-          <w:rFonts w:ascii="Times New Roman" w:cs="Times New Roman" w:eastAsia="Times New Roman" w:hAnsi="Times New Roman"/>
-          <w:sz w:val="24"/>
-          <w:szCs w:val="24"/>
-        </w:rPr>
-      </w:pPr>
-      <w:r>
-        <w:rPr>
-          <w:rFonts w:ascii="Times New Roman" w:cs="Times New Roman" w:eastAsia="Times New Roman" w:hAnsi="Times New Roman"/>
-          <w:sz w:val="24"/>
-          <w:szCs w:val="24"/>
-          <w:rtl w:val="0"/>
-        </w:rPr>
-        <w:t xml:space="preserve">The mini-batch is then used for back-propagation to update the weights of our model. We first need to calculate the loss from what our model predicted and the expected rewards from this random sampling. After calculating the loss of the function, we take the gradient of the loss and update our weights. The function below compares our Q-value prediction and the Q-target and uses gradient descent to update the weights of our Deep Q-Network to approximate our Q-values better.</w:t>
+          <w:rFonts w:ascii="Times New Roman" w:eastAsia="Times New Roman" w:hAnsi="Times New Roman" w:cs="Times New Roman"/>
+          <w:sz w:val="24"/>
+          <w:szCs w:val="24"/>
+        </w:rPr>
+      </w:pPr>
+      <w:r>
+        <w:rPr>
+          <w:rFonts w:ascii="Times New Roman" w:eastAsia="Times New Roman" w:hAnsi="Times New Roman" w:cs="Times New Roman"/>
+          <w:sz w:val="24"/>
+          <w:szCs w:val="24"/>
+        </w:rPr>
+        <w:t>The mini-batch is then used for back-propagation to update the weights of our model. We first need to calculate the loss from what our model predicted and the expected rewards from this random sampling. After calculating the loss of the function, we take the gradient of the loss and update our weights. The function below compares our Q-value prediction and the Q-target and uses gradient descent to update the weights of our Deep Q-Network to approximate our Q-values better.</w:t>
+      </w:r>
+    </w:p>
+    <w:p>
+      <w:pPr>
+        <w:ind w:firstLine="720"/>
+        <w:rPr>
+          <w:rFonts w:ascii="Times New Roman" w:eastAsia="Times New Roman" w:hAnsi="Times New Roman" w:cs="Times New Roman"/>
+          <w:sz w:val="24"/>
+          <w:szCs w:val="24"/>
+        </w:rPr>
+      </w:pPr>
+      <w:r>
+        <w:rPr>
+          <w:rFonts w:ascii="Times New Roman" w:eastAsia="Times New Roman" w:hAnsi="Times New Roman" w:cs="Times New Roman"/>
+          <w:sz w:val="24"/>
+          <w:szCs w:val="24"/>
+        </w:rPr>
+        <w:t>TODO: epsilon strategy</w:t>
+      </w:r>
+    </w:p>
+    <w:p>
+      <w:pPr>
+        <w:ind w:firstLine="720"/>
+        <w:rPr>
+          <w:rFonts w:ascii="Times New Roman" w:eastAsia="Times New Roman" w:hAnsi="Times New Roman" w:cs="Times New Roman"/>
+          <w:sz w:val="24"/>
+          <w:szCs w:val="24"/>
+        </w:rPr>
+      </w:pPr>
+      <w:r>
+        <w:rPr>
+          <w:rFonts w:ascii="Times New Roman" w:eastAsia="Times New Roman" w:hAnsi="Times New Roman" w:cs="Times New Roman"/>
+          <w:sz w:val="24"/>
+          <w:szCs w:val="24"/>
+        </w:rPr>
+        <w:t xml:space="preserve">TODO: reread methods section I probably missed some things </w:t>
       </w:r>
     </w:p>
     <w:p>
       <w:pPr>
         <w:pStyle w:val="Heading1"/>
         <w:rPr>
-          <w:rFonts w:ascii="Times New Roman" w:cs="Times New Roman" w:eastAsia="Times New Roman" w:hAnsi="Times New Roman"/>
-          <w:b w:val="1"/>
-          <w:sz w:val="24"/>
-          <w:szCs w:val="24"/>
-        </w:rPr>
-      </w:pPr>
-      <w:bookmarkStart w:colFirst="0" w:colLast="0" w:name="_j0yrs23dchtj" w:id="6"/>
+          <w:rFonts w:ascii="Times New Roman" w:eastAsia="Times New Roman" w:hAnsi="Times New Roman" w:cs="Times New Roman"/>
+          <w:b/>
+          <w:sz w:val="24"/>
+          <w:szCs w:val="24"/>
+        </w:rPr>
+      </w:pPr>
+      <w:bookmarkStart w:id="6" w:name="_j0yrs23dchtj" w:colFirst="0" w:colLast="0"/>
       <w:bookmarkEnd w:id="6"/>
       <w:r>
         <w:rPr>
-          <w:rFonts w:ascii="Times New Roman" w:cs="Times New Roman" w:eastAsia="Times New Roman" w:hAnsi="Times New Roman"/>
-          <w:b w:val="1"/>
+          <w:rFonts w:ascii="Times New Roman" w:eastAsia="Times New Roman" w:hAnsi="Times New Roman" w:cs="Times New Roman"/>
+          <w:b/>
+          <w:noProof/>
           <w:sz w:val="24"/>
           <w:szCs w:val="24"/>
         </w:rPr>
         <w:drawing>
-          <wp:inline distB="114300" distT="114300" distL="114300" distR="114300">
+          <wp:inline distT="114300" distB="114300" distL="114300" distR="114300" wp14:anchorId="26F87E4F" wp14:editId="26127112">
             <wp:extent cx="5943600" cy="1930400"/>
-            <wp:effectExtent b="0" l="0" r="0" t="0"/>
+            <wp:effectExtent l="0" t="0" r="0" b="0"/>
             <wp:docPr id="1" name="image1.png"/>
-            <a:graphic>
+            <wp:cNvGraphicFramePr/>
+            <a:graphic xmlns:a="http://schemas.openxmlformats.org/drawingml/2006/main">
               <a:graphicData uri="http://schemas.openxmlformats.org/drawingml/2006/picture">
-                <pic:pic>
+                <pic:pic xmlns:pic="http://schemas.openxmlformats.org/drawingml/2006/picture">
                   <pic:nvPicPr>
                     <pic:cNvPr id="0" name="image1.png"/>
                     <pic:cNvPicPr preferRelativeResize="0"/>
                   </pic:nvPicPr>
                   <pic:blipFill>
-                    <a:blip r:embed="rId6"/>
-                    <a:srcRect b="0" l="0" r="0" t="0"/>
+                    <a:blip r:embed="rId4"/>
+                    <a:srcRect/>
                     <a:stretch>
                       <a:fillRect/>
                     </a:stretch>
@@ -297,7 +324,9 @@
                       <a:off x="0" y="0"/>
                       <a:ext cx="5943600" cy="1930400"/>
                     </a:xfrm>
-                    <a:prstGeom prst="rect"/>
+                    <a:prstGeom prst="rect">
+                      <a:avLst/>
+                    </a:prstGeom>
                     <a:ln/>
                   </pic:spPr>
                 </pic:pic>
@@ -306,73 +335,139 @@
           </wp:inline>
         </w:drawing>
       </w:r>
-      <w:r>
-        <w:rPr>
-          <w:rtl w:val="0"/>
-        </w:rPr>
-      </w:r>
-    </w:p>
-    <w:p>
-      <w:pPr>
-        <w:rPr>
-          <w:rFonts w:ascii="Times New Roman" w:cs="Times New Roman" w:eastAsia="Times New Roman" w:hAnsi="Times New Roman"/>
-          <w:b w:val="1"/>
-          <w:sz w:val="24"/>
-          <w:szCs w:val="24"/>
-        </w:rPr>
-      </w:pPr>
-      <w:r>
-        <w:rPr>
-          <w:rFonts w:ascii="Times New Roman" w:cs="Times New Roman" w:eastAsia="Times New Roman" w:hAnsi="Times New Roman"/>
-          <w:b w:val="1"/>
-          <w:sz w:val="24"/>
-          <w:szCs w:val="24"/>
-          <w:rtl w:val="0"/>
-        </w:rPr>
-        <w:t xml:space="preserve">Preliminary Results</w:t>
-      </w:r>
-    </w:p>
-    <w:p>
-      <w:pPr>
-        <w:rPr>
-          <w:rFonts w:ascii="Times New Roman" w:cs="Times New Roman" w:eastAsia="Times New Roman" w:hAnsi="Times New Roman"/>
-          <w:sz w:val="24"/>
-          <w:szCs w:val="24"/>
-        </w:rPr>
-      </w:pPr>
-      <w:r>
-        <w:rPr>
-          <w:rFonts w:ascii="Times New Roman" w:cs="Times New Roman" w:eastAsia="Times New Roman" w:hAnsi="Times New Roman"/>
-          <w:sz w:val="24"/>
-          <w:szCs w:val="24"/>
-          <w:rtl w:val="0"/>
+    </w:p>
+    <w:p>
+      <w:pPr>
+        <w:rPr>
+          <w:rFonts w:ascii="Times New Roman" w:eastAsia="Times New Roman" w:hAnsi="Times New Roman" w:cs="Times New Roman"/>
+          <w:bCs/>
+          <w:sz w:val="24"/>
+          <w:szCs w:val="24"/>
+        </w:rPr>
+      </w:pPr>
+      <w:r>
+        <w:rPr>
+          <w:rFonts w:ascii="Times New Roman" w:eastAsia="Times New Roman" w:hAnsi="Times New Roman" w:cs="Times New Roman"/>
+          <w:bCs/>
+          <w:sz w:val="24"/>
+          <w:szCs w:val="24"/>
+        </w:rPr>
+        <w:t xml:space="preserve">read the .idea.md </w:t>
+      </w:r>
+      <w:r>
+        <w:rPr>
+          <w:rFonts w:ascii="Times New Roman" w:eastAsia="Times New Roman" w:hAnsi="Times New Roman" w:cs="Times New Roman"/>
+          <w:b/>
+          <w:sz w:val="24"/>
+          <w:szCs w:val="24"/>
+        </w:rPr>
+        <w:t xml:space="preserve"> </w:t>
+      </w:r>
+      <w:r>
+        <w:rPr>
+          <w:rFonts w:ascii="Times New Roman" w:eastAsia="Times New Roman" w:hAnsi="Times New Roman" w:cs="Times New Roman"/>
+          <w:bCs/>
+          <w:sz w:val="24"/>
+          <w:szCs w:val="24"/>
+        </w:rPr>
+        <w:t xml:space="preserve">to get an idea what to write about </w:t>
+      </w:r>
+      <w:r>
+        <w:rPr>
+          <w:rFonts w:ascii="Times New Roman" w:eastAsia="Times New Roman" w:hAnsi="Times New Roman" w:cs="Times New Roman"/>
+          <w:bCs/>
+          <w:sz w:val="24"/>
+          <w:szCs w:val="24"/>
+        </w:rPr>
+        <w:t xml:space="preserve">in the experiments and conclusion section </w:t>
+      </w:r>
+    </w:p>
+    <w:p/>
+    <w:p>
+      <w:pPr>
+        <w:rPr>
+          <w:rFonts w:ascii="Times New Roman" w:eastAsia="Times New Roman" w:hAnsi="Times New Roman" w:cs="Times New Roman"/>
+          <w:b/>
+          <w:sz w:val="24"/>
+          <w:szCs w:val="24"/>
+        </w:rPr>
+      </w:pPr>
+      <w:r>
+        <w:rPr>
+          <w:rFonts w:ascii="Times New Roman" w:eastAsia="Times New Roman" w:hAnsi="Times New Roman" w:cs="Times New Roman"/>
+          <w:b/>
+          <w:sz w:val="24"/>
+          <w:szCs w:val="24"/>
+        </w:rPr>
+        <w:t>Experiments</w:t>
+      </w:r>
+    </w:p>
+    <w:p>
+      <w:pPr>
+        <w:rPr>
+          <w:rFonts w:ascii="Times New Roman" w:eastAsia="Times New Roman" w:hAnsi="Times New Roman" w:cs="Times New Roman"/>
+          <w:bCs/>
+          <w:sz w:val="24"/>
+          <w:szCs w:val="24"/>
+        </w:rPr>
+      </w:pPr>
+      <w:r>
+        <w:rPr>
+          <w:rFonts w:ascii="Times New Roman" w:eastAsia="Times New Roman" w:hAnsi="Times New Roman" w:cs="Times New Roman"/>
+          <w:b/>
+          <w:sz w:val="24"/>
+          <w:szCs w:val="24"/>
         </w:rPr>
         <w:tab/>
-        <w:t xml:space="preserve">So far, our agent has successfully played through 500 total episodes. Within these games the agent has to loop through many steps, this is our steps and actions taken in those steps. So far in those 500 episodes, the agent has stepped an average of 1000 steps per game. Initially, the agent was achieving low scores. However, after 100 episodes played, the agent has learned that shooting is good. Thus, the agent is steadily learning to maximize the score by shooting the alien targets. To successfully train the agent, it needs to step through ten million though forty million steps to objectively get the best score. Due to the timing remaining in the semester, our project will demonstrate the improvement of our model over time. </w:t>
+      </w:r>
+      <w:r>
+        <w:rPr>
+          <w:rFonts w:ascii="Times New Roman" w:eastAsia="Times New Roman" w:hAnsi="Times New Roman" w:cs="Times New Roman"/>
+          <w:bCs/>
+          <w:sz w:val="24"/>
+          <w:szCs w:val="24"/>
+        </w:rPr>
+        <w:t xml:space="preserve"> </w:t>
+      </w:r>
+    </w:p>
+    <w:p>
+      <w:pPr>
+        <w:rPr>
+          <w:rFonts w:ascii="Times New Roman" w:eastAsia="Times New Roman" w:hAnsi="Times New Roman" w:cs="Times New Roman"/>
+          <w:b/>
+          <w:sz w:val="24"/>
+          <w:szCs w:val="24"/>
+        </w:rPr>
+      </w:pPr>
+      <w:r>
+        <w:rPr>
+          <w:rFonts w:ascii="Times New Roman" w:eastAsia="Times New Roman" w:hAnsi="Times New Roman" w:cs="Times New Roman"/>
+          <w:b/>
+          <w:sz w:val="24"/>
+          <w:szCs w:val="24"/>
+        </w:rPr>
+        <w:t xml:space="preserve">Conclusion </w:t>
       </w:r>
     </w:p>
     <w:sectPr>
-      <w:pgSz w:h="15840" w:w="12240" w:orient="portrait"/>
-      <w:pgMar w:bottom="1440" w:top="1440" w:left="1440" w:right="1440" w:header="720" w:footer="720"/>
+      <w:pgSz w:w="12240" w:h="15840"/>
+      <w:pgMar w:top="1440" w:right="1440" w:bottom="1440" w:left="1440" w:header="720" w:footer="720" w:gutter="0"/>
       <w:pgNumType w:start="1"/>
+      <w:cols w:space="720"/>
     </w:sectPr>
   </w:body>
 </w:document>
 </file>
 
-<file path=word/numbering.xml><?xml version="1.0" encoding="utf-8"?>
-<w:numbering xmlns:mc="http://schemas.openxmlformats.org/markup-compatibility/2006" xmlns:o="urn:schemas-microsoft-com:office:office" xmlns:r="http://schemas.openxmlformats.org/officeDocument/2006/relationships" xmlns:m="http://schemas.openxmlformats.org/officeDocument/2006/math" xmlns:v="urn:schemas-microsoft-com:vml" xmlns:wp="http://schemas.openxmlformats.org/drawingml/2006/wordprocessingDrawing" xmlns:w10="urn:schemas-microsoft-com:office:word" xmlns:w="http://schemas.openxmlformats.org/wordprocessingml/2006/main" xmlns:wne="http://schemas.microsoft.com/office/word/2006/wordml" xmlns:sl="http://schemas.openxmlformats.org/schemaLibrary/2006/main" xmlns:a="http://schemas.openxmlformats.org/drawingml/2006/main" xmlns:pic="http://schemas.openxmlformats.org/drawingml/2006/picture" xmlns:c="http://schemas.openxmlformats.org/drawingml/2006/chart" xmlns:lc="http://schemas.openxmlformats.org/drawingml/2006/lockedCanvas" xmlns:dgm="http://schemas.openxmlformats.org/drawingml/2006/diagram" xmlns:wps="http://schemas.microsoft.com/office/word/2010/wordprocessingShape" xmlns:wpg="http://schemas.microsoft.com/office/word/2010/wordprocessingGroup" xmlns:w14="http://schemas.microsoft.com/office/word/2010/wordml" xmlns:w15="http://schemas.microsoft.com/office/word/2012/wordml"/>
-</file>
-
 <file path=word/styles.xml><?xml version="1.0" encoding="utf-8"?>
-<w:styles xmlns:mc="http://schemas.openxmlformats.org/markup-compatibility/2006" xmlns:o="urn:schemas-microsoft-com:office:office" xmlns:r="http://schemas.openxmlformats.org/officeDocument/2006/relationships" xmlns:m="http://schemas.openxmlformats.org/officeDocument/2006/math" xmlns:v="urn:schemas-microsoft-com:vml" xmlns:wp="http://schemas.openxmlformats.org/drawingml/2006/wordprocessingDrawing" xmlns:w10="urn:schemas-microsoft-com:office:word" xmlns:w="http://schemas.openxmlformats.org/wordprocessingml/2006/main" xmlns:wne="http://schemas.microsoft.com/office/word/2006/wordml" xmlns:sl="http://schemas.openxmlformats.org/schemaLibrary/2006/main" xmlns:a="http://schemas.openxmlformats.org/drawingml/2006/main" xmlns:pic="http://schemas.openxmlformats.org/drawingml/2006/picture" xmlns:c="http://schemas.openxmlformats.org/drawingml/2006/chart" xmlns:lc="http://schemas.openxmlformats.org/drawingml/2006/lockedCanvas" xmlns:dgm="http://schemas.openxmlformats.org/drawingml/2006/diagram" xmlns:wps="http://schemas.microsoft.com/office/word/2010/wordprocessingShape" xmlns:wpg="http://schemas.microsoft.com/office/word/2010/wordprocessingGroup" xmlns:w14="http://schemas.microsoft.com/office/word/2010/wordml" xmlns:w15="http://schemas.microsoft.com/office/word/2012/wordml">
+<w:styles xmlns:mc="http://schemas.openxmlformats.org/markup-compatibility/2006" xmlns:r="http://schemas.openxmlformats.org/officeDocument/2006/relationships" xmlns:w="http://schemas.openxmlformats.org/wordprocessingml/2006/main" xmlns:w14="http://schemas.microsoft.com/office/word/2010/wordml" xmlns:w15="http://schemas.microsoft.com/office/word/2012/wordml" xmlns:w16cex="http://schemas.microsoft.com/office/word/2018/wordml/cex" xmlns:w16cid="http://schemas.microsoft.com/office/word/2016/wordml/cid" xmlns:w16="http://schemas.microsoft.com/office/word/2018/wordml" xmlns:w16sdtdh="http://schemas.microsoft.com/office/word/2020/wordml/sdtdatahash" xmlns:w16se="http://schemas.microsoft.com/office/word/2015/wordml/symex" mc:Ignorable="w14 w15 w16se w16cid w16 w16cex w16sdtdh">
   <w:docDefaults>
     <w:rPrDefault>
       <w:rPr>
-        <w:rFonts w:ascii="Arial" w:cs="Arial" w:eastAsia="Arial" w:hAnsi="Arial"/>
+        <w:rFonts w:ascii="Arial" w:eastAsia="Arial" w:hAnsi="Arial" w:cs="Arial"/>
         <w:sz w:val="22"/>
         <w:szCs w:val="22"/>
-        <w:lang w:val="en"/>
+        <w:lang w:val="en" w:eastAsia="en-US" w:bidi="ar-SA"/>
       </w:rPr>
     </w:rPrDefault>
     <w:pPrDefault>
@@ -381,21 +476,399 @@
       </w:pPr>
     </w:pPrDefault>
   </w:docDefaults>
-  <w:style w:type="paragraph" w:styleId="Normal" w:default="1">
-    <w:name w:val="normal"/>
-  </w:style>
-  <w:style w:type="table" w:styleId="TableNormal" w:default="1">
-    <w:name w:val="Table Normal"/>
+  <w:latentStyles w:defLockedState="0" w:defUIPriority="99" w:defSemiHidden="0" w:defUnhideWhenUsed="0" w:defQFormat="0" w:count="376">
+    <w:lsdException w:name="Normal" w:uiPriority="0" w:qFormat="1"/>
+    <w:lsdException w:name="heading 1" w:uiPriority="9" w:qFormat="1"/>
+    <w:lsdException w:name="heading 2" w:semiHidden="1" w:uiPriority="9" w:unhideWhenUsed="1" w:qFormat="1"/>
+    <w:lsdException w:name="heading 3" w:semiHidden="1" w:uiPriority="9" w:unhideWhenUsed="1" w:qFormat="1"/>
+    <w:lsdException w:name="heading 4" w:semiHidden="1" w:uiPriority="9" w:unhideWhenUsed="1" w:qFormat="1"/>
+    <w:lsdException w:name="heading 5" w:semiHidden="1" w:uiPriority="9" w:unhideWhenUsed="1" w:qFormat="1"/>
+    <w:lsdException w:name="heading 6" w:semiHidden="1" w:uiPriority="9" w:unhideWhenUsed="1" w:qFormat="1"/>
+    <w:lsdException w:name="heading 7" w:semiHidden="1" w:uiPriority="9" w:unhideWhenUsed="1" w:qFormat="1"/>
+    <w:lsdException w:name="heading 8" w:semiHidden="1" w:uiPriority="9" w:unhideWhenUsed="1" w:qFormat="1"/>
+    <w:lsdException w:name="heading 9" w:semiHidden="1" w:uiPriority="9" w:unhideWhenUsed="1" w:qFormat="1"/>
+    <w:lsdException w:name="index 1" w:semiHidden="1" w:unhideWhenUsed="1"/>
+    <w:lsdException w:name="index 2" w:semiHidden="1" w:unhideWhenUsed="1"/>
+    <w:lsdException w:name="index 3" w:semiHidden="1" w:unhideWhenUsed="1"/>
+    <w:lsdException w:name="index 4" w:semiHidden="1" w:unhideWhenUsed="1"/>
+    <w:lsdException w:name="index 5" w:semiHidden="1" w:unhideWhenUsed="1"/>
+    <w:lsdException w:name="index 6" w:semiHidden="1" w:unhideWhenUsed="1"/>
+    <w:lsdException w:name="index 7" w:semiHidden="1" w:unhideWhenUsed="1"/>
+    <w:lsdException w:name="index 8" w:semiHidden="1" w:unhideWhenUsed="1"/>
+    <w:lsdException w:name="index 9" w:semiHidden="1" w:unhideWhenUsed="1"/>
+    <w:lsdException w:name="toc 1" w:semiHidden="1" w:uiPriority="39" w:unhideWhenUsed="1"/>
+    <w:lsdException w:name="toc 2" w:semiHidden="1" w:uiPriority="39" w:unhideWhenUsed="1"/>
+    <w:lsdException w:name="toc 3" w:semiHidden="1" w:uiPriority="39" w:unhideWhenUsed="1"/>
+    <w:lsdException w:name="toc 4" w:semiHidden="1" w:uiPriority="39" w:unhideWhenUsed="1"/>
+    <w:lsdException w:name="toc 5" w:semiHidden="1" w:uiPriority="39" w:unhideWhenUsed="1"/>
+    <w:lsdException w:name="toc 6" w:semiHidden="1" w:uiPriority="39" w:unhideWhenUsed="1"/>
+    <w:lsdException w:name="toc 7" w:semiHidden="1" w:uiPriority="39" w:unhideWhenUsed="1"/>
+    <w:lsdException w:name="toc 8" w:semiHidden="1" w:uiPriority="39" w:unhideWhenUsed="1"/>
+    <w:lsdException w:name="toc 9" w:semiHidden="1" w:uiPriority="39" w:unhideWhenUsed="1"/>
+    <w:lsdException w:name="Normal Indent" w:semiHidden="1" w:unhideWhenUsed="1"/>
+    <w:lsdException w:name="footnote text" w:semiHidden="1" w:unhideWhenUsed="1"/>
+    <w:lsdException w:name="annotation text" w:semiHidden="1" w:unhideWhenUsed="1"/>
+    <w:lsdException w:name="header" w:semiHidden="1" w:unhideWhenUsed="1"/>
+    <w:lsdException w:name="footer" w:semiHidden="1" w:unhideWhenUsed="1"/>
+    <w:lsdException w:name="index heading" w:semiHidden="1" w:unhideWhenUsed="1"/>
+    <w:lsdException w:name="caption" w:semiHidden="1" w:uiPriority="35" w:unhideWhenUsed="1" w:qFormat="1"/>
+    <w:lsdException w:name="table of figures" w:semiHidden="1" w:unhideWhenUsed="1"/>
+    <w:lsdException w:name="envelope address" w:semiHidden="1" w:unhideWhenUsed="1"/>
+    <w:lsdException w:name="envelope return" w:semiHidden="1" w:unhideWhenUsed="1"/>
+    <w:lsdException w:name="footnote reference" w:semiHidden="1" w:unhideWhenUsed="1"/>
+    <w:lsdException w:name="annotation reference" w:semiHidden="1" w:unhideWhenUsed="1"/>
+    <w:lsdException w:name="line number" w:semiHidden="1" w:unhideWhenUsed="1"/>
+    <w:lsdException w:name="page number" w:semiHidden="1" w:unhideWhenUsed="1"/>
+    <w:lsdException w:name="endnote reference" w:semiHidden="1" w:unhideWhenUsed="1"/>
+    <w:lsdException w:name="endnote text" w:semiHidden="1" w:unhideWhenUsed="1"/>
+    <w:lsdException w:name="table of authorities" w:semiHidden="1" w:unhideWhenUsed="1"/>
+    <w:lsdException w:name="macro" w:semiHidden="1" w:unhideWhenUsed="1"/>
+    <w:lsdException w:name="toa heading" w:semiHidden="1" w:unhideWhenUsed="1"/>
+    <w:lsdException w:name="List" w:semiHidden="1" w:unhideWhenUsed="1"/>
+    <w:lsdException w:name="List Bullet" w:semiHidden="1" w:unhideWhenUsed="1"/>
+    <w:lsdException w:name="List Number" w:semiHidden="1" w:unhideWhenUsed="1"/>
+    <w:lsdException w:name="List 2" w:semiHidden="1" w:unhideWhenUsed="1"/>
+    <w:lsdException w:name="List 3" w:semiHidden="1" w:unhideWhenUsed="1"/>
+    <w:lsdException w:name="List 4" w:semiHidden="1" w:unhideWhenUsed="1"/>
+    <w:lsdException w:name="List 5" w:semiHidden="1" w:unhideWhenUsed="1"/>
+    <w:lsdException w:name="List Bullet 2" w:semiHidden="1" w:unhideWhenUsed="1"/>
+    <w:lsdException w:name="List Bullet 3" w:semiHidden="1" w:unhideWhenUsed="1"/>
+    <w:lsdException w:name="List Bullet 4" w:semiHidden="1" w:unhideWhenUsed="1"/>
+    <w:lsdException w:name="List Bullet 5" w:semiHidden="1" w:unhideWhenUsed="1"/>
+    <w:lsdException w:name="List Number 2" w:semiHidden="1" w:unhideWhenUsed="1"/>
+    <w:lsdException w:name="List Number 3" w:semiHidden="1" w:unhideWhenUsed="1"/>
+    <w:lsdException w:name="List Number 4" w:semiHidden="1" w:unhideWhenUsed="1"/>
+    <w:lsdException w:name="List Number 5" w:semiHidden="1" w:unhideWhenUsed="1"/>
+    <w:lsdException w:name="Title" w:uiPriority="10" w:qFormat="1"/>
+    <w:lsdException w:name="Closing" w:semiHidden="1" w:unhideWhenUsed="1"/>
+    <w:lsdException w:name="Signature" w:semiHidden="1" w:unhideWhenUsed="1"/>
+    <w:lsdException w:name="Default Paragraph Font" w:semiHidden="1" w:uiPriority="1" w:unhideWhenUsed="1"/>
+    <w:lsdException w:name="Body Text" w:semiHidden="1" w:unhideWhenUsed="1"/>
+    <w:lsdException w:name="Body Text Indent" w:semiHidden="1" w:unhideWhenUsed="1"/>
+    <w:lsdException w:name="List Continue" w:semiHidden="1" w:unhideWhenUsed="1"/>
+    <w:lsdException w:name="List Continue 2" w:semiHidden="1" w:unhideWhenUsed="1"/>
+    <w:lsdException w:name="List Continue 3" w:semiHidden="1" w:unhideWhenUsed="1"/>
+    <w:lsdException w:name="List Continue 4" w:semiHidden="1" w:unhideWhenUsed="1"/>
+    <w:lsdException w:name="List Continue 5" w:semiHidden="1" w:unhideWhenUsed="1"/>
+    <w:lsdException w:name="Message Header" w:semiHidden="1" w:unhideWhenUsed="1"/>
+    <w:lsdException w:name="Subtitle" w:uiPriority="11" w:qFormat="1"/>
+    <w:lsdException w:name="Salutation" w:semiHidden="1" w:unhideWhenUsed="1"/>
+    <w:lsdException w:name="Date" w:semiHidden="1" w:unhideWhenUsed="1"/>
+    <w:lsdException w:name="Body Text First Indent" w:semiHidden="1" w:unhideWhenUsed="1"/>
+    <w:lsdException w:name="Body Text First Indent 2" w:semiHidden="1" w:unhideWhenUsed="1"/>
+    <w:lsdException w:name="Note Heading" w:semiHidden="1" w:unhideWhenUsed="1"/>
+    <w:lsdException w:name="Body Text 2" w:semiHidden="1" w:unhideWhenUsed="1"/>
+    <w:lsdException w:name="Body Text 3" w:semiHidden="1" w:unhideWhenUsed="1"/>
+    <w:lsdException w:name="Body Text Indent 2" w:semiHidden="1" w:unhideWhenUsed="1"/>
+    <w:lsdException w:name="Body Text Indent 3" w:semiHidden="1" w:unhideWhenUsed="1"/>
+    <w:lsdException w:name="Block Text" w:semiHidden="1" w:unhideWhenUsed="1"/>
+    <w:lsdException w:name="Hyperlink" w:semiHidden="1" w:unhideWhenUsed="1"/>
+    <w:lsdException w:name="FollowedHyperlink" w:semiHidden="1" w:unhideWhenUsed="1"/>
+    <w:lsdException w:name="Strong" w:uiPriority="22" w:qFormat="1"/>
+    <w:lsdException w:name="Emphasis" w:uiPriority="20" w:qFormat="1"/>
+    <w:lsdException w:name="Document Map" w:semiHidden="1" w:unhideWhenUsed="1"/>
+    <w:lsdException w:name="Plain Text" w:semiHidden="1" w:unhideWhenUsed="1"/>
+    <w:lsdException w:name="E-mail Signature" w:semiHidden="1" w:unhideWhenUsed="1"/>
+    <w:lsdException w:name="HTML Top of Form" w:semiHidden="1" w:unhideWhenUsed="1"/>
+    <w:lsdException w:name="HTML Bottom of Form" w:semiHidden="1" w:unhideWhenUsed="1"/>
+    <w:lsdException w:name="Normal (Web)" w:semiHidden="1" w:unhideWhenUsed="1"/>
+    <w:lsdException w:name="HTML Acronym" w:semiHidden="1" w:unhideWhenUsed="1"/>
+    <w:lsdException w:name="HTML Address" w:semiHidden="1" w:unhideWhenUsed="1"/>
+    <w:lsdException w:name="HTML Cite" w:semiHidden="1" w:unhideWhenUsed="1"/>
+    <w:lsdException w:name="HTML Code" w:semiHidden="1" w:unhideWhenUsed="1"/>
+    <w:lsdException w:name="HTML Definition" w:semiHidden="1" w:unhideWhenUsed="1"/>
+    <w:lsdException w:name="HTML Keyboard" w:semiHidden="1" w:unhideWhenUsed="1"/>
+    <w:lsdException w:name="HTML Preformatted" w:semiHidden="1" w:unhideWhenUsed="1"/>
+    <w:lsdException w:name="HTML Sample" w:semiHidden="1" w:unhideWhenUsed="1"/>
+    <w:lsdException w:name="HTML Typewriter" w:semiHidden="1" w:unhideWhenUsed="1"/>
+    <w:lsdException w:name="HTML Variable" w:semiHidden="1" w:unhideWhenUsed="1"/>
+    <w:lsdException w:name="Normal Table" w:semiHidden="1" w:unhideWhenUsed="1"/>
+    <w:lsdException w:name="annotation subject" w:semiHidden="1" w:unhideWhenUsed="1"/>
+    <w:lsdException w:name="No List" w:semiHidden="1" w:unhideWhenUsed="1"/>
+    <w:lsdException w:name="Outline List 1" w:semiHidden="1" w:unhideWhenUsed="1"/>
+    <w:lsdException w:name="Outline List 2" w:semiHidden="1" w:unhideWhenUsed="1"/>
+    <w:lsdException w:name="Outline List 3" w:semiHidden="1" w:unhideWhenUsed="1"/>
+    <w:lsdException w:name="Table Simple 1" w:semiHidden="1" w:unhideWhenUsed="1"/>
+    <w:lsdException w:name="Table Simple 2" w:semiHidden="1" w:unhideWhenUsed="1"/>
+    <w:lsdException w:name="Table Simple 3" w:semiHidden="1" w:unhideWhenUsed="1"/>
+    <w:lsdException w:name="Table Classic 1" w:semiHidden="1" w:unhideWhenUsed="1"/>
+    <w:lsdException w:name="Table Classic 2" w:semiHidden="1" w:unhideWhenUsed="1"/>
+    <w:lsdException w:name="Table Classic 3" w:semiHidden="1" w:unhideWhenUsed="1"/>
+    <w:lsdException w:name="Table Classic 4" w:semiHidden="1" w:unhideWhenUsed="1"/>
+    <w:lsdException w:name="Table Colorful 1" w:semiHidden="1" w:unhideWhenUsed="1"/>
+    <w:lsdException w:name="Table Colorful 2" w:semiHidden="1" w:unhideWhenUsed="1"/>
+    <w:lsdException w:name="Table Colorful 3" w:semiHidden="1" w:unhideWhenUsed="1"/>
+    <w:lsdException w:name="Table Columns 1" w:semiHidden="1" w:unhideWhenUsed="1"/>
+    <w:lsdException w:name="Table Columns 2" w:semiHidden="1" w:unhideWhenUsed="1"/>
+    <w:lsdException w:name="Table Columns 3" w:semiHidden="1" w:unhideWhenUsed="1"/>
+    <w:lsdException w:name="Table Columns 4" w:semiHidden="1" w:unhideWhenUsed="1"/>
+    <w:lsdException w:name="Table Columns 5" w:semiHidden="1" w:unhideWhenUsed="1"/>
+    <w:lsdException w:name="Table Grid 1" w:semiHidden="1" w:unhideWhenUsed="1"/>
+    <w:lsdException w:name="Table Grid 2" w:semiHidden="1" w:unhideWhenUsed="1"/>
+    <w:lsdException w:name="Table Grid 3" w:semiHidden="1" w:unhideWhenUsed="1"/>
+    <w:lsdException w:name="Table Grid 4" w:semiHidden="1" w:unhideWhenUsed="1"/>
+    <w:lsdException w:name="Table Grid 5" w:semiHidden="1" w:unhideWhenUsed="1"/>
+    <w:lsdException w:name="Table Grid 6" w:semiHidden="1" w:unhideWhenUsed="1"/>
+    <w:lsdException w:name="Table Grid 7" w:semiHidden="1" w:unhideWhenUsed="1"/>
+    <w:lsdException w:name="Table Grid 8" w:semiHidden="1" w:unhideWhenUsed="1"/>
+    <w:lsdException w:name="Table List 1" w:semiHidden="1" w:unhideWhenUsed="1"/>
+    <w:lsdException w:name="Table List 2" w:semiHidden="1" w:unhideWhenUsed="1"/>
+    <w:lsdException w:name="Table List 3" w:semiHidden="1" w:unhideWhenUsed="1"/>
+    <w:lsdException w:name="Table List 4" w:semiHidden="1" w:unhideWhenUsed="1"/>
+    <w:lsdException w:name="Table List 5" w:semiHidden="1" w:unhideWhenUsed="1"/>
+    <w:lsdException w:name="Table List 6" w:semiHidden="1" w:unhideWhenUsed="1"/>
+    <w:lsdException w:name="Table List 7" w:semiHidden="1" w:unhideWhenUsed="1"/>
+    <w:lsdException w:name="Table List 8" w:semiHidden="1" w:unhideWhenUsed="1"/>
+    <w:lsdException w:name="Table 3D effects 1" w:semiHidden="1" w:unhideWhenUsed="1"/>
+    <w:lsdException w:name="Table 3D effects 2" w:semiHidden="1" w:unhideWhenUsed="1"/>
+    <w:lsdException w:name="Table 3D effects 3" w:semiHidden="1" w:unhideWhenUsed="1"/>
+    <w:lsdException w:name="Table Contemporary" w:semiHidden="1" w:unhideWhenUsed="1"/>
+    <w:lsdException w:name="Table Elegant" w:semiHidden="1" w:unhideWhenUsed="1"/>
+    <w:lsdException w:name="Table Professional" w:semiHidden="1" w:unhideWhenUsed="1"/>
+    <w:lsdException w:name="Table Subtle 1" w:semiHidden="1" w:unhideWhenUsed="1"/>
+    <w:lsdException w:name="Table Subtle 2" w:semiHidden="1" w:unhideWhenUsed="1"/>
+    <w:lsdException w:name="Table Web 1" w:semiHidden="1" w:unhideWhenUsed="1"/>
+    <w:lsdException w:name="Table Web 2" w:semiHidden="1" w:unhideWhenUsed="1"/>
+    <w:lsdException w:name="Table Web 3" w:semiHidden="1" w:unhideWhenUsed="1"/>
+    <w:lsdException w:name="Balloon Text" w:semiHidden="1" w:unhideWhenUsed="1"/>
+    <w:lsdException w:name="Table Grid" w:uiPriority="39"/>
+    <w:lsdException w:name="Table Theme" w:semiHidden="1" w:unhideWhenUsed="1"/>
+    <w:lsdException w:name="Placeholder Text" w:semiHidden="1"/>
+    <w:lsdException w:name="No Spacing" w:uiPriority="1" w:qFormat="1"/>
+    <w:lsdException w:name="Light Shading" w:uiPriority="60"/>
+    <w:lsdException w:name="Light List" w:uiPriority="61"/>
+    <w:lsdException w:name="Light Grid" w:uiPriority="62"/>
+    <w:lsdException w:name="Medium Shading 1" w:uiPriority="63"/>
+    <w:lsdException w:name="Medium Shading 2" w:uiPriority="64"/>
+    <w:lsdException w:name="Medium List 1" w:uiPriority="65"/>
+    <w:lsdException w:name="Medium List 2" w:uiPriority="66"/>
+    <w:lsdException w:name="Medium Grid 1" w:uiPriority="67"/>
+    <w:lsdException w:name="Medium Grid 2" w:uiPriority="68"/>
+    <w:lsdException w:name="Medium Grid 3" w:uiPriority="69"/>
+    <w:lsdException w:name="Dark List" w:uiPriority="70"/>
+    <w:lsdException w:name="Colorful Shading" w:uiPriority="71"/>
+    <w:lsdException w:name="Colorful List" w:uiPriority="72"/>
+    <w:lsdException w:name="Colorful Grid" w:uiPriority="73"/>
+    <w:lsdException w:name="Light Shading Accent 1" w:uiPriority="60"/>
+    <w:lsdException w:name="Light List Accent 1" w:uiPriority="61"/>
+    <w:lsdException w:name="Light Grid Accent 1" w:uiPriority="62"/>
+    <w:lsdException w:name="Medium Shading 1 Accent 1" w:uiPriority="63"/>
+    <w:lsdException w:name="Medium Shading 2 Accent 1" w:uiPriority="64"/>
+    <w:lsdException w:name="Medium List 1 Accent 1" w:uiPriority="65"/>
+    <w:lsdException w:name="Revision" w:semiHidden="1"/>
+    <w:lsdException w:name="List Paragraph" w:uiPriority="34" w:qFormat="1"/>
+    <w:lsdException w:name="Quote" w:uiPriority="29" w:qFormat="1"/>
+    <w:lsdException w:name="Intense Quote" w:uiPriority="30" w:qFormat="1"/>
+    <w:lsdException w:name="Medium List 2 Accent 1" w:uiPriority="66"/>
+    <w:lsdException w:name="Medium Grid 1 Accent 1" w:uiPriority="67"/>
+    <w:lsdException w:name="Medium Grid 2 Accent 1" w:uiPriority="68"/>
+    <w:lsdException w:name="Medium Grid 3 Accent 1" w:uiPriority="69"/>
+    <w:lsdException w:name="Dark List Accent 1" w:uiPriority="70"/>
+    <w:lsdException w:name="Colorful Shading Accent 1" w:uiPriority="71"/>
+    <w:lsdException w:name="Colorful List Accent 1" w:uiPriority="72"/>
+    <w:lsdException w:name="Colorful Grid Accent 1" w:uiPriority="73"/>
+    <w:lsdException w:name="Light Shading Accent 2" w:uiPriority="60"/>
+    <w:lsdException w:name="Light List Accent 2" w:uiPriority="61"/>
+    <w:lsdException w:name="Light Grid Accent 2" w:uiPriority="62"/>
+    <w:lsdException w:name="Medium Shading 1 Accent 2" w:uiPriority="63"/>
+    <w:lsdException w:name="Medium Shading 2 Accent 2" w:uiPriority="64"/>
+    <w:lsdException w:name="Medium List 1 Accent 2" w:uiPriority="65"/>
+    <w:lsdException w:name="Medium List 2 Accent 2" w:uiPriority="66"/>
+    <w:lsdException w:name="Medium Grid 1 Accent 2" w:uiPriority="67"/>
+    <w:lsdException w:name="Medium Grid 2 Accent 2" w:uiPriority="68"/>
+    <w:lsdException w:name="Medium Grid 3 Accent 2" w:uiPriority="69"/>
+    <w:lsdException w:name="Dark List Accent 2" w:uiPriority="70"/>
+    <w:lsdException w:name="Colorful Shading Accent 2" w:uiPriority="71"/>
+    <w:lsdException w:name="Colorful List Accent 2" w:uiPriority="72"/>
+    <w:lsdException w:name="Colorful Grid Accent 2" w:uiPriority="73"/>
+    <w:lsdException w:name="Light Shading Accent 3" w:uiPriority="60"/>
+    <w:lsdException w:name="Light List Accent 3" w:uiPriority="61"/>
+    <w:lsdException w:name="Light Grid Accent 3" w:uiPriority="62"/>
+    <w:lsdException w:name="Medium Shading 1 Accent 3" w:uiPriority="63"/>
+    <w:lsdException w:name="Medium Shading 2 Accent 3" w:uiPriority="64"/>
+    <w:lsdException w:name="Medium List 1 Accent 3" w:uiPriority="65"/>
+    <w:lsdException w:name="Medium List 2 Accent 3" w:uiPriority="66"/>
+    <w:lsdException w:name="Medium Grid 1 Accent 3" w:uiPriority="67"/>
+    <w:lsdException w:name="Medium Grid 2 Accent 3" w:uiPriority="68"/>
+    <w:lsdException w:name="Medium Grid 3 Accent 3" w:uiPriority="69"/>
+    <w:lsdException w:name="Dark List Accent 3" w:uiPriority="70"/>
+    <w:lsdException w:name="Colorful Shading Accent 3" w:uiPriority="71"/>
+    <w:lsdException w:name="Colorful List Accent 3" w:uiPriority="72"/>
+    <w:lsdException w:name="Colorful Grid Accent 3" w:uiPriority="73"/>
+    <w:lsdException w:name="Light Shading Accent 4" w:uiPriority="60"/>
+    <w:lsdException w:name="Light List Accent 4" w:uiPriority="61"/>
+    <w:lsdException w:name="Light Grid Accent 4" w:uiPriority="62"/>
+    <w:lsdException w:name="Medium Shading 1 Accent 4" w:uiPriority="63"/>
+    <w:lsdException w:name="Medium Shading 2 Accent 4" w:uiPriority="64"/>
+    <w:lsdException w:name="Medium List 1 Accent 4" w:uiPriority="65"/>
+    <w:lsdException w:name="Medium List 2 Accent 4" w:uiPriority="66"/>
+    <w:lsdException w:name="Medium Grid 1 Accent 4" w:uiPriority="67"/>
+    <w:lsdException w:name="Medium Grid 2 Accent 4" w:uiPriority="68"/>
+    <w:lsdException w:name="Medium Grid 3 Accent 4" w:uiPriority="69"/>
+    <w:lsdException w:name="Dark List Accent 4" w:uiPriority="70"/>
+    <w:lsdException w:name="Colorful Shading Accent 4" w:uiPriority="71"/>
+    <w:lsdException w:name="Colorful List Accent 4" w:uiPriority="72"/>
+    <w:lsdException w:name="Colorful Grid Accent 4" w:uiPriority="73"/>
+    <w:lsdException w:name="Light Shading Accent 5" w:uiPriority="60"/>
+    <w:lsdException w:name="Light List Accent 5" w:uiPriority="61"/>
+    <w:lsdException w:name="Light Grid Accent 5" w:uiPriority="62"/>
+    <w:lsdException w:name="Medium Shading 1 Accent 5" w:uiPriority="63"/>
+    <w:lsdException w:name="Medium Shading 2 Accent 5" w:uiPriority="64"/>
+    <w:lsdException w:name="Medium List 1 Accent 5" w:uiPriority="65"/>
+    <w:lsdException w:name="Medium List 2 Accent 5" w:uiPriority="66"/>
+    <w:lsdException w:name="Medium Grid 1 Accent 5" w:uiPriority="67"/>
+    <w:lsdException w:name="Medium Grid 2 Accent 5" w:uiPriority="68"/>
+    <w:lsdException w:name="Medium Grid 3 Accent 5" w:uiPriority="69"/>
+    <w:lsdException w:name="Dark List Accent 5" w:uiPriority="70"/>
+    <w:lsdException w:name="Colorful Shading Accent 5" w:uiPriority="71"/>
+    <w:lsdException w:name="Colorful List Accent 5" w:uiPriority="72"/>
+    <w:lsdException w:name="Colorful Grid Accent 5" w:uiPriority="73"/>
+    <w:lsdException w:name="Light Shading Accent 6" w:uiPriority="60"/>
+    <w:lsdException w:name="Light List Accent 6" w:uiPriority="61"/>
+    <w:lsdException w:name="Light Grid Accent 6" w:uiPriority="62"/>
+    <w:lsdException w:name="Medium Shading 1 Accent 6" w:uiPriority="63"/>
+    <w:lsdException w:name="Medium Shading 2 Accent 6" w:uiPriority="64"/>
+    <w:lsdException w:name="Medium List 1 Accent 6" w:uiPriority="65"/>
+    <w:lsdException w:name="Medium List 2 Accent 6" w:uiPriority="66"/>
+    <w:lsdException w:name="Medium Grid 1 Accent 6" w:uiPriority="67"/>
+    <w:lsdException w:name="Medium Grid 2 Accent 6" w:uiPriority="68"/>
+    <w:lsdException w:name="Medium Grid 3 Accent 6" w:uiPriority="69"/>
+    <w:lsdException w:name="Dark List Accent 6" w:uiPriority="70"/>
+    <w:lsdException w:name="Colorful Shading Accent 6" w:uiPriority="71"/>
+    <w:lsdException w:name="Colorful List Accent 6" w:uiPriority="72"/>
+    <w:lsdException w:name="Colorful Grid Accent 6" w:uiPriority="73"/>
+    <w:lsdException w:name="Subtle Emphasis" w:uiPriority="19" w:qFormat="1"/>
+    <w:lsdException w:name="Intense Emphasis" w:uiPriority="21" w:qFormat="1"/>
+    <w:lsdException w:name="Subtle Reference" w:uiPriority="31" w:qFormat="1"/>
+    <w:lsdException w:name="Intense Reference" w:uiPriority="32" w:qFormat="1"/>
+    <w:lsdException w:name="Book Title" w:uiPriority="33" w:qFormat="1"/>
+    <w:lsdException w:name="Bibliography" w:semiHidden="1" w:uiPriority="37" w:unhideWhenUsed="1"/>
+    <w:lsdException w:name="TOC Heading" w:semiHidden="1" w:uiPriority="39" w:unhideWhenUsed="1" w:qFormat="1"/>
+    <w:lsdException w:name="Plain Table 1" w:uiPriority="41"/>
+    <w:lsdException w:name="Plain Table 2" w:uiPriority="42"/>
+    <w:lsdException w:name="Plain Table 3" w:uiPriority="43"/>
+    <w:lsdException w:name="Plain Table 4" w:uiPriority="44"/>
+    <w:lsdException w:name="Plain Table 5" w:uiPriority="45"/>
+    <w:lsdException w:name="Grid Table Light" w:uiPriority="40"/>
+    <w:lsdException w:name="Grid Table 1 Light" w:uiPriority="46"/>
+    <w:lsdException w:name="Grid Table 2" w:uiPriority="47"/>
+    <w:lsdException w:name="Grid Table 3" w:uiPriority="48"/>
+    <w:lsdException w:name="Grid Table 4" w:uiPriority="49"/>
+    <w:lsdException w:name="Grid Table 5 Dark" w:uiPriority="50"/>
+    <w:lsdException w:name="Grid Table 6 Colorful" w:uiPriority="51"/>
+    <w:lsdException w:name="Grid Table 7 Colorful" w:uiPriority="52"/>
+    <w:lsdException w:name="Grid Table 1 Light Accent 1" w:uiPriority="46"/>
+    <w:lsdException w:name="Grid Table 2 Accent 1" w:uiPriority="47"/>
+    <w:lsdException w:name="Grid Table 3 Accent 1" w:uiPriority="48"/>
+    <w:lsdException w:name="Grid Table 4 Accent 1" w:uiPriority="49"/>
+    <w:lsdException w:name="Grid Table 5 Dark Accent 1" w:uiPriority="50"/>
+    <w:lsdException w:name="Grid Table 6 Colorful Accent 1" w:uiPriority="51"/>
+    <w:lsdException w:name="Grid Table 7 Colorful Accent 1" w:uiPriority="52"/>
+    <w:lsdException w:name="Grid Table 1 Light Accent 2" w:uiPriority="46"/>
+    <w:lsdException w:name="Grid Table 2 Accent 2" w:uiPriority="47"/>
+    <w:lsdException w:name="Grid Table 3 Accent 2" w:uiPriority="48"/>
+    <w:lsdException w:name="Grid Table 4 Accent 2" w:uiPriority="49"/>
+    <w:lsdException w:name="Grid Table 5 Dark Accent 2" w:uiPriority="50"/>
+    <w:lsdException w:name="Grid Table 6 Colorful Accent 2" w:uiPriority="51"/>
+    <w:lsdException w:name="Grid Table 7 Colorful Accent 2" w:uiPriority="52"/>
+    <w:lsdException w:name="Grid Table 1 Light Accent 3" w:uiPriority="46"/>
+    <w:lsdException w:name="Grid Table 2 Accent 3" w:uiPriority="47"/>
+    <w:lsdException w:name="Grid Table 3 Accent 3" w:uiPriority="48"/>
+    <w:lsdException w:name="Grid Table 4 Accent 3" w:uiPriority="49"/>
+    <w:lsdException w:name="Grid Table 5 Dark Accent 3" w:uiPriority="50"/>
+    <w:lsdException w:name="Grid Table 6 Colorful Accent 3" w:uiPriority="51"/>
+    <w:lsdException w:name="Grid Table 7 Colorful Accent 3" w:uiPriority="52"/>
+    <w:lsdException w:name="Grid Table 1 Light Accent 4" w:uiPriority="46"/>
+    <w:lsdException w:name="Grid Table 2 Accent 4" w:uiPriority="47"/>
+    <w:lsdException w:name="Grid Table 3 Accent 4" w:uiPriority="48"/>
+    <w:lsdException w:name="Grid Table 4 Accent 4" w:uiPriority="49"/>
+    <w:lsdException w:name="Grid Table 5 Dark Accent 4" w:uiPriority="50"/>
+    <w:lsdException w:name="Grid Table 6 Colorful Accent 4" w:uiPriority="51"/>
+    <w:lsdException w:name="Grid Table 7 Colorful Accent 4" w:uiPriority="52"/>
+    <w:lsdException w:name="Grid Table 1 Light Accent 5" w:uiPriority="46"/>
+    <w:lsdException w:name="Grid Table 2 Accent 5" w:uiPriority="47"/>
+    <w:lsdException w:name="Grid Table 3 Accent 5" w:uiPriority="48"/>
+    <w:lsdException w:name="Grid Table 4 Accent 5" w:uiPriority="49"/>
+    <w:lsdException w:name="Grid Table 5 Dark Accent 5" w:uiPriority="50"/>
+    <w:lsdException w:name="Grid Table 6 Colorful Accent 5" w:uiPriority="51"/>
+    <w:lsdException w:name="Grid Table 7 Colorful Accent 5" w:uiPriority="52"/>
+    <w:lsdException w:name="Grid Table 1 Light Accent 6" w:uiPriority="46"/>
+    <w:lsdException w:name="Grid Table 2 Accent 6" w:uiPriority="47"/>
+    <w:lsdException w:name="Grid Table 3 Accent 6" w:uiPriority="48"/>
+    <w:lsdException w:name="Grid Table 4 Accent 6" w:uiPriority="49"/>
+    <w:lsdException w:name="Grid Table 5 Dark Accent 6" w:uiPriority="50"/>
+    <w:lsdException w:name="Grid Table 6 Colorful Accent 6" w:uiPriority="51"/>
+    <w:lsdException w:name="Grid Table 7 Colorful Accent 6" w:uiPriority="52"/>
+    <w:lsdException w:name="List Table 1 Light" w:uiPriority="46"/>
+    <w:lsdException w:name="List Table 2" w:uiPriority="47"/>
+    <w:lsdException w:name="List Table 3" w:uiPriority="48"/>
+    <w:lsdException w:name="List Table 4" w:uiPriority="49"/>
+    <w:lsdException w:name="List Table 5 Dark" w:uiPriority="50"/>
+    <w:lsdException w:name="List Table 6 Colorful" w:uiPriority="51"/>
+    <w:lsdException w:name="List Table 7 Colorful" w:uiPriority="52"/>
+    <w:lsdException w:name="List Table 1 Light Accent 1" w:uiPriority="46"/>
+    <w:lsdException w:name="List Table 2 Accent 1" w:uiPriority="47"/>
+    <w:lsdException w:name="List Table 3 Accent 1" w:uiPriority="48"/>
+    <w:lsdException w:name="List Table 4 Accent 1" w:uiPriority="49"/>
+    <w:lsdException w:name="List Table 5 Dark Accent 1" w:uiPriority="50"/>
+    <w:lsdException w:name="List Table 6 Colorful Accent 1" w:uiPriority="51"/>
+    <w:lsdException w:name="List Table 7 Colorful Accent 1" w:uiPriority="52"/>
+    <w:lsdException w:name="List Table 1 Light Accent 2" w:uiPriority="46"/>
+    <w:lsdException w:name="List Table 2 Accent 2" w:uiPriority="47"/>
+    <w:lsdException w:name="List Table 3 Accent 2" w:uiPriority="48"/>
+    <w:lsdException w:name="List Table 4 Accent 2" w:uiPriority="49"/>
+    <w:lsdException w:name="List Table 5 Dark Accent 2" w:uiPriority="50"/>
+    <w:lsdException w:name="List Table 6 Colorful Accent 2" w:uiPriority="51"/>
+    <w:lsdException w:name="List Table 7 Colorful Accent 2" w:uiPriority="52"/>
+    <w:lsdException w:name="List Table 1 Light Accent 3" w:uiPriority="46"/>
+    <w:lsdException w:name="List Table 2 Accent 3" w:uiPriority="47"/>
+    <w:lsdException w:name="List Table 3 Accent 3" w:uiPriority="48"/>
+    <w:lsdException w:name="List Table 4 Accent 3" w:uiPriority="49"/>
+    <w:lsdException w:name="List Table 5 Dark Accent 3" w:uiPriority="50"/>
+    <w:lsdException w:name="List Table 6 Colorful Accent 3" w:uiPriority="51"/>
+    <w:lsdException w:name="List Table 7 Colorful Accent 3" w:uiPriority="52"/>
+    <w:lsdException w:name="List Table 1 Light Accent 4" w:uiPriority="46"/>
+    <w:lsdException w:name="List Table 2 Accent 4" w:uiPriority="47"/>
+    <w:lsdException w:name="List Table 3 Accent 4" w:uiPriority="48"/>
+    <w:lsdException w:name="List Table 4 Accent 4" w:uiPriority="49"/>
+    <w:lsdException w:name="List Table 5 Dark Accent 4" w:uiPriority="50"/>
+    <w:lsdException w:name="List Table 6 Colorful Accent 4" w:uiPriority="51"/>
+    <w:lsdException w:name="List Table 7 Colorful Accent 4" w:uiPriority="52"/>
+    <w:lsdException w:name="List Table 1 Light Accent 5" w:uiPriority="46"/>
+    <w:lsdException w:name="List Table 2 Accent 5" w:uiPriority="47"/>
+    <w:lsdException w:name="List Table 3 Accent 5" w:uiPriority="48"/>
+    <w:lsdException w:name="List Table 4 Accent 5" w:uiPriority="49"/>
+    <w:lsdException w:name="List Table 5 Dark Accent 5" w:uiPriority="50"/>
+    <w:lsdException w:name="List Table 6 Colorful Accent 5" w:uiPriority="51"/>
+    <w:lsdException w:name="List Table 7 Colorful Accent 5" w:uiPriority="52"/>
+    <w:lsdException w:name="List Table 1 Light Accent 6" w:uiPriority="46"/>
+    <w:lsdException w:name="List Table 2 Accent 6" w:uiPriority="47"/>
+    <w:lsdException w:name="List Table 3 Accent 6" w:uiPriority="48"/>
+    <w:lsdException w:name="List Table 4 Accent 6" w:uiPriority="49"/>
+    <w:lsdException w:name="List Table 5 Dark Accent 6" w:uiPriority="50"/>
+    <w:lsdException w:name="List Table 6 Colorful Accent 6" w:uiPriority="51"/>
+    <w:lsdException w:name="List Table 7 Colorful Accent 6" w:uiPriority="52"/>
+    <w:lsdException w:name="Mention" w:semiHidden="1" w:unhideWhenUsed="1"/>
+    <w:lsdException w:name="Smart Hyperlink" w:semiHidden="1" w:unhideWhenUsed="1"/>
+    <w:lsdException w:name="Hashtag" w:semiHidden="1" w:unhideWhenUsed="1"/>
+    <w:lsdException w:name="Unresolved Mention" w:semiHidden="1" w:unhideWhenUsed="1"/>
+    <w:lsdException w:name="Smart Link" w:semiHidden="1" w:unhideWhenUsed="1"/>
+  </w:latentStyles>
+  <w:style w:type="paragraph" w:default="1" w:styleId="Normal">
+    <w:name w:val="Normal"/>
+    <w:qFormat/>
   </w:style>
   <w:style w:type="paragraph" w:styleId="Heading1">
     <w:name w:val="heading 1"/>
     <w:basedOn w:val="Normal"/>
     <w:next w:val="Normal"/>
+    <w:uiPriority w:val="9"/>
+    <w:qFormat/>
     <w:pPr>
-      <w:keepNext w:val="1"/>
-      <w:keepLines w:val="1"/>
-      <w:pageBreakBefore w:val="0"/>
-      <w:spacing w:after="120" w:before="400" w:lineRule="auto"/>
+      <w:keepNext/>
+      <w:keepLines/>
+      <w:spacing w:before="400" w:after="120"/>
+      <w:outlineLvl w:val="0"/>
     </w:pPr>
     <w:rPr>
       <w:sz w:val="40"/>
@@ -406,14 +879,17 @@
     <w:name w:val="heading 2"/>
     <w:basedOn w:val="Normal"/>
     <w:next w:val="Normal"/>
+    <w:uiPriority w:val="9"/>
+    <w:semiHidden/>
+    <w:unhideWhenUsed/>
+    <w:qFormat/>
     <w:pPr>
-      <w:keepNext w:val="1"/>
-      <w:keepLines w:val="1"/>
-      <w:pageBreakBefore w:val="0"/>
-      <w:spacing w:after="120" w:before="360" w:lineRule="auto"/>
+      <w:keepNext/>
+      <w:keepLines/>
+      <w:spacing w:before="360" w:after="120"/>
+      <w:outlineLvl w:val="1"/>
     </w:pPr>
     <w:rPr>
-      <w:b w:val="0"/>
       <w:sz w:val="32"/>
       <w:szCs w:val="32"/>
     </w:rPr>
@@ -422,14 +898,17 @@
     <w:name w:val="heading 3"/>
     <w:basedOn w:val="Normal"/>
     <w:next w:val="Normal"/>
+    <w:uiPriority w:val="9"/>
+    <w:semiHidden/>
+    <w:unhideWhenUsed/>
+    <w:qFormat/>
     <w:pPr>
-      <w:keepNext w:val="1"/>
-      <w:keepLines w:val="1"/>
-      <w:pageBreakBefore w:val="0"/>
-      <w:spacing w:after="80" w:before="320" w:lineRule="auto"/>
+      <w:keepNext/>
+      <w:keepLines/>
+      <w:spacing w:before="320" w:after="80"/>
+      <w:outlineLvl w:val="2"/>
     </w:pPr>
     <w:rPr>
-      <w:b w:val="0"/>
       <w:color w:val="434343"/>
       <w:sz w:val="28"/>
       <w:szCs w:val="28"/>
@@ -439,11 +918,15 @@
     <w:name w:val="heading 4"/>
     <w:basedOn w:val="Normal"/>
     <w:next w:val="Normal"/>
+    <w:uiPriority w:val="9"/>
+    <w:semiHidden/>
+    <w:unhideWhenUsed/>
+    <w:qFormat/>
     <w:pPr>
-      <w:keepNext w:val="1"/>
-      <w:keepLines w:val="1"/>
-      <w:pageBreakBefore w:val="0"/>
-      <w:spacing w:after="80" w:before="280" w:lineRule="auto"/>
+      <w:keepNext/>
+      <w:keepLines/>
+      <w:spacing w:before="280" w:after="80"/>
+      <w:outlineLvl w:val="3"/>
     </w:pPr>
     <w:rPr>
       <w:color w:val="666666"/>
@@ -455,44 +938,76 @@
     <w:name w:val="heading 5"/>
     <w:basedOn w:val="Normal"/>
     <w:next w:val="Normal"/>
+    <w:uiPriority w:val="9"/>
+    <w:semiHidden/>
+    <w:unhideWhenUsed/>
+    <w:qFormat/>
     <w:pPr>
-      <w:keepNext w:val="1"/>
-      <w:keepLines w:val="1"/>
-      <w:pageBreakBefore w:val="0"/>
-      <w:spacing w:after="80" w:before="240" w:lineRule="auto"/>
+      <w:keepNext/>
+      <w:keepLines/>
+      <w:spacing w:before="240" w:after="80"/>
+      <w:outlineLvl w:val="4"/>
     </w:pPr>
     <w:rPr>
       <w:color w:val="666666"/>
-      <w:sz w:val="22"/>
-      <w:szCs w:val="22"/>
     </w:rPr>
   </w:style>
   <w:style w:type="paragraph" w:styleId="Heading6">
     <w:name w:val="heading 6"/>
     <w:basedOn w:val="Normal"/>
     <w:next w:val="Normal"/>
+    <w:uiPriority w:val="9"/>
+    <w:semiHidden/>
+    <w:unhideWhenUsed/>
+    <w:qFormat/>
     <w:pPr>
-      <w:keepNext w:val="1"/>
-      <w:keepLines w:val="1"/>
-      <w:pageBreakBefore w:val="0"/>
-      <w:spacing w:after="80" w:before="240" w:lineRule="auto"/>
+      <w:keepNext/>
+      <w:keepLines/>
+      <w:spacing w:before="240" w:after="80"/>
+      <w:outlineLvl w:val="5"/>
     </w:pPr>
     <w:rPr>
-      <w:i w:val="1"/>
+      <w:i/>
       <w:color w:val="666666"/>
-      <w:sz w:val="22"/>
-      <w:szCs w:val="22"/>
     </w:rPr>
+  </w:style>
+  <w:style w:type="character" w:default="1" w:styleId="DefaultParagraphFont">
+    <w:name w:val="Default Paragraph Font"/>
+    <w:uiPriority w:val="1"/>
+    <w:semiHidden/>
+    <w:unhideWhenUsed/>
+  </w:style>
+  <w:style w:type="table" w:default="1" w:styleId="TableNormal">
+    <w:name w:val="Normal Table"/>
+    <w:uiPriority w:val="99"/>
+    <w:semiHidden/>
+    <w:unhideWhenUsed/>
+    <w:tblPr>
+      <w:tblInd w:w="0" w:type="dxa"/>
+      <w:tblCellMar>
+        <w:top w:w="0" w:type="dxa"/>
+        <w:left w:w="108" w:type="dxa"/>
+        <w:bottom w:w="0" w:type="dxa"/>
+        <w:right w:w="108" w:type="dxa"/>
+      </w:tblCellMar>
+    </w:tblPr>
+  </w:style>
+  <w:style w:type="numbering" w:default="1" w:styleId="NoList">
+    <w:name w:val="No List"/>
+    <w:uiPriority w:val="99"/>
+    <w:semiHidden/>
+    <w:unhideWhenUsed/>
   </w:style>
   <w:style w:type="paragraph" w:styleId="Title">
     <w:name w:val="Title"/>
     <w:basedOn w:val="Normal"/>
     <w:next w:val="Normal"/>
+    <w:uiPriority w:val="10"/>
+    <w:qFormat/>
     <w:pPr>
-      <w:keepNext w:val="1"/>
-      <w:keepLines w:val="1"/>
-      <w:pageBreakBefore w:val="0"/>
-      <w:spacing w:after="60" w:before="0" w:lineRule="auto"/>
+      <w:keepNext/>
+      <w:keepLines/>
+      <w:spacing w:after="60"/>
     </w:pPr>
     <w:rPr>
       <w:sz w:val="52"/>
@@ -503,15 +1018,14 @@
     <w:name w:val="Subtitle"/>
     <w:basedOn w:val="Normal"/>
     <w:next w:val="Normal"/>
+    <w:uiPriority w:val="11"/>
+    <w:qFormat/>
     <w:pPr>
-      <w:keepNext w:val="1"/>
-      <w:keepLines w:val="1"/>
-      <w:pageBreakBefore w:val="0"/>
-      <w:spacing w:after="320" w:before="0" w:lineRule="auto"/>
+      <w:keepNext/>
+      <w:keepLines/>
+      <w:spacing w:after="320"/>
     </w:pPr>
     <w:rPr>
-      <w:rFonts w:ascii="Arial" w:cs="Arial" w:eastAsia="Arial" w:hAnsi="Arial"/>
-      <w:i w:val="0"/>
       <w:color w:val="666666"/>
       <w:sz w:val="30"/>
       <w:szCs w:val="30"/>

</xml_diff>